<commit_message>
lab 7 ex 1
</commit_message>
<xml_diff>
--- a/src/Reports/Лаба 6.docx
+++ b/src/Reports/Лаба 6.docx
@@ -823,35 +823,15 @@
         <w:t>Прочитать catalog.csv (</w:t>
       </w:r>
       <w:proofErr w:type="spellStart"/>
-      <w:proofErr w:type="gramStart"/>
-      <w:r>
-        <w:rPr>
-          <w:rFonts w:ascii="Times New Roman" w:hAnsi="Times New Roman"/>
-          <w:sz w:val="28"/>
-          <w:szCs w:val="28"/>
-        </w:rPr>
-        <w:t>ProductCode,Name</w:t>
-      </w:r>
-      <w:proofErr w:type="gramEnd"/>
-      <w:r>
-        <w:rPr>
-          <w:rFonts w:ascii="Times New Roman" w:hAnsi="Times New Roman"/>
-          <w:sz w:val="28"/>
-          <w:szCs w:val="28"/>
-        </w:rPr>
-        <w:t>,</w:t>
-      </w:r>
-      <w:proofErr w:type="gramStart"/>
-      <w:r>
-        <w:rPr>
-          <w:rFonts w:ascii="Times New Roman" w:hAnsi="Times New Roman"/>
-          <w:sz w:val="28"/>
-          <w:szCs w:val="28"/>
-        </w:rPr>
-        <w:t>Price,Stock</w:t>
+      <w:r>
+        <w:rPr>
+          <w:rFonts w:ascii="Times New Roman" w:hAnsi="Times New Roman"/>
+          <w:sz w:val="28"/>
+          <w:szCs w:val="28"/>
+        </w:rPr>
+        <w:t>ProductCode,Name,Price,Stock</w:t>
       </w:r>
       <w:proofErr w:type="spellEnd"/>
-      <w:proofErr w:type="gramEnd"/>
       <w:r>
         <w:rPr>
           <w:rFonts w:ascii="Times New Roman" w:hAnsi="Times New Roman"/>
@@ -902,7 +882,6 @@
         <w:t>Сгенерировать </w:t>
       </w:r>
       <w:proofErr w:type="spellStart"/>
-      <w:proofErr w:type="gramStart"/>
       <w:r>
         <w:rPr>
           <w:rFonts w:ascii="Times New Roman" w:hAnsi="Times New Roman"/>
@@ -912,7 +891,6 @@
         <w:t>inventory.json</w:t>
       </w:r>
       <w:proofErr w:type="spellEnd"/>
-      <w:proofErr w:type="gramEnd"/>
       <w:r>
         <w:rPr>
           <w:rFonts w:ascii="Times New Roman" w:hAnsi="Times New Roman"/>
@@ -970,18 +948,6 @@
     <w:p>
       <w:pPr>
         <w:spacing w:after="0" w:line="300" w:lineRule="auto"/>
-        <w:ind w:firstLine="709"/>
-        <w:jc w:val="both"/>
-        <w:rPr>
-          <w:rFonts w:ascii="Times New Roman" w:hAnsi="Times New Roman"/>
-          <w:sz w:val="28"/>
-          <w:szCs w:val="28"/>
-        </w:rPr>
-      </w:pPr>
-    </w:p>
-    <w:p>
-      <w:pPr>
-        <w:spacing w:after="0" w:line="300" w:lineRule="auto"/>
         <w:jc w:val="center"/>
         <w:rPr>
           <w:rFonts w:ascii="Times New Roman" w:hAnsi="Times New Roman"/>
@@ -1353,6 +1319,308 @@
           <w:szCs w:val="28"/>
         </w:rPr>
       </w:pPr>
+    </w:p>
+    <w:p>
+      <w:pPr>
+        <w:spacing w:after="0" w:line="300" w:lineRule="auto"/>
+        <w:jc w:val="center"/>
+        <w:rPr>
+          <w:rFonts w:ascii="Times New Roman" w:hAnsi="Times New Roman"/>
+          <w:b/>
+          <w:bCs/>
+          <w:sz w:val="28"/>
+          <w:szCs w:val="28"/>
+        </w:rPr>
+      </w:pPr>
+      <w:r>
+        <w:rPr>
+          <w:rFonts w:ascii="Times New Roman" w:hAnsi="Times New Roman"/>
+          <w:b/>
+          <w:bCs/>
+          <w:sz w:val="28"/>
+          <w:szCs w:val="28"/>
+        </w:rPr>
+        <w:t>Объяснение</w:t>
+      </w:r>
+      <w:r>
+        <w:rPr>
+          <w:rFonts w:ascii="Times New Roman" w:hAnsi="Times New Roman"/>
+          <w:b/>
+          <w:bCs/>
+          <w:sz w:val="28"/>
+          <w:szCs w:val="28"/>
+        </w:rPr>
+        <w:t xml:space="preserve"> </w:t>
+      </w:r>
+      <w:r>
+        <w:rPr>
+          <w:rFonts w:ascii="Times New Roman" w:hAnsi="Times New Roman"/>
+          <w:b/>
+          <w:bCs/>
+          <w:sz w:val="28"/>
+          <w:szCs w:val="28"/>
+        </w:rPr>
+        <w:t>работы</w:t>
+      </w:r>
+      <w:r>
+        <w:rPr>
+          <w:rFonts w:ascii="Times New Roman" w:hAnsi="Times New Roman"/>
+          <w:b/>
+          <w:bCs/>
+          <w:sz w:val="28"/>
+          <w:szCs w:val="28"/>
+        </w:rPr>
+        <w:t xml:space="preserve"> </w:t>
+      </w:r>
+      <w:r>
+        <w:rPr>
+          <w:rFonts w:ascii="Times New Roman" w:hAnsi="Times New Roman"/>
+          <w:b/>
+          <w:bCs/>
+          <w:sz w:val="28"/>
+          <w:szCs w:val="28"/>
+        </w:rPr>
+        <w:t>программы</w:t>
+      </w:r>
+    </w:p>
+    <w:p>
+      <w:pPr>
+        <w:spacing w:after="0" w:line="300" w:lineRule="auto"/>
+        <w:ind w:firstLine="709"/>
+        <w:jc w:val="both"/>
+        <w:rPr>
+          <w:rFonts w:ascii="Times New Roman" w:hAnsi="Times New Roman"/>
+          <w:sz w:val="28"/>
+          <w:szCs w:val="28"/>
+        </w:rPr>
+      </w:pPr>
+    </w:p>
+    <w:p>
+      <w:pPr>
+        <w:spacing w:after="0" w:line="300" w:lineRule="auto"/>
+        <w:ind w:firstLine="709"/>
+        <w:jc w:val="both"/>
+        <w:rPr>
+          <w:rFonts w:ascii="Times New Roman" w:hAnsi="Times New Roman"/>
+          <w:sz w:val="28"/>
+          <w:szCs w:val="28"/>
+        </w:rPr>
+      </w:pPr>
+    </w:p>
+    <w:p>
+      <w:pPr>
+        <w:spacing w:after="0" w:line="300" w:lineRule="auto"/>
+        <w:jc w:val="center"/>
+        <w:rPr>
+          <w:rFonts w:ascii="Times New Roman" w:hAnsi="Times New Roman"/>
+          <w:b/>
+          <w:bCs/>
+          <w:sz w:val="28"/>
+          <w:szCs w:val="28"/>
+        </w:rPr>
+      </w:pPr>
+      <w:r>
+        <w:rPr>
+          <w:rFonts w:ascii="Times New Roman" w:hAnsi="Times New Roman"/>
+          <w:b/>
+          <w:bCs/>
+          <w:sz w:val="28"/>
+          <w:szCs w:val="28"/>
+        </w:rPr>
+        <w:t>Задание №</w:t>
+      </w:r>
+      <w:r>
+        <w:rPr>
+          <w:rFonts w:ascii="Times New Roman" w:hAnsi="Times New Roman"/>
+          <w:b/>
+          <w:bCs/>
+          <w:sz w:val="28"/>
+          <w:szCs w:val="28"/>
+        </w:rPr>
+        <w:t>3</w:t>
+      </w:r>
+    </w:p>
+    <w:p>
+      <w:pPr>
+        <w:spacing w:after="0" w:line="300" w:lineRule="auto"/>
+        <w:ind w:firstLine="709"/>
+        <w:jc w:val="both"/>
+        <w:rPr>
+          <w:rFonts w:ascii="Times New Roman" w:hAnsi="Times New Roman"/>
+          <w:sz w:val="28"/>
+          <w:szCs w:val="28"/>
+          <w:lang w:val="en-US"/>
+        </w:rPr>
+      </w:pPr>
+      <w:r>
+        <w:rPr>
+          <w:rFonts w:ascii="Times New Roman" w:hAnsi="Times New Roman"/>
+          <w:b/>
+          <w:bCs/>
+          <w:sz w:val="28"/>
+          <w:szCs w:val="28"/>
+        </w:rPr>
+        <w:t>Цель:</w:t>
+      </w:r>
+      <w:r>
+        <w:rPr>
+          <w:rFonts w:ascii="Times New Roman" w:hAnsi="Times New Roman"/>
+          <w:sz w:val="28"/>
+          <w:szCs w:val="28"/>
+        </w:rPr>
+        <w:t> ведение истории цен. </w:t>
+      </w:r>
+    </w:p>
+    <w:p>
+      <w:pPr>
+        <w:spacing w:after="0" w:line="300" w:lineRule="auto"/>
+        <w:ind w:firstLine="709"/>
+        <w:jc w:val="both"/>
+        <w:rPr>
+          <w:rFonts w:ascii="Times New Roman" w:hAnsi="Times New Roman"/>
+          <w:sz w:val="28"/>
+          <w:szCs w:val="28"/>
+        </w:rPr>
+      </w:pPr>
+      <w:r>
+        <w:rPr>
+          <w:rFonts w:ascii="Times New Roman" w:hAnsi="Times New Roman"/>
+          <w:b/>
+          <w:bCs/>
+          <w:sz w:val="28"/>
+          <w:szCs w:val="28"/>
+        </w:rPr>
+        <w:t>Требуется:</w:t>
+      </w:r>
+    </w:p>
+    <w:p>
+      <w:pPr>
+        <w:numPr>
+          <w:ilvl w:val="0"/>
+          <w:numId w:val="15"/>
+        </w:numPr>
+        <w:spacing w:after="0" w:line="300" w:lineRule="auto"/>
+        <w:jc w:val="both"/>
+        <w:rPr>
+          <w:rFonts w:ascii="Times New Roman" w:hAnsi="Times New Roman"/>
+          <w:sz w:val="28"/>
+          <w:szCs w:val="28"/>
+        </w:rPr>
+      </w:pPr>
+      <w:r>
+        <w:rPr>
+          <w:rFonts w:ascii="Times New Roman" w:hAnsi="Times New Roman"/>
+          <w:sz w:val="28"/>
+          <w:szCs w:val="28"/>
+        </w:rPr>
+        <w:t>Реализовать импорт supplier_feed.xml, обновлять цены в Products. Если цена изменилась более чем на X% (X — параметр, который задаётся пользователем в консоли/интерфейсе), записывать запись в </w:t>
+      </w:r>
+      <w:proofErr w:type="spellStart"/>
+      <w:r>
+        <w:rPr>
+          <w:rFonts w:ascii="Times New Roman" w:hAnsi="Times New Roman"/>
+          <w:sz w:val="28"/>
+          <w:szCs w:val="28"/>
+        </w:rPr>
+        <w:t>PriceHistory</w:t>
+      </w:r>
+      <w:proofErr w:type="spellEnd"/>
+      <w:r>
+        <w:rPr>
+          <w:rFonts w:ascii="Times New Roman" w:hAnsi="Times New Roman"/>
+          <w:sz w:val="28"/>
+          <w:szCs w:val="28"/>
+        </w:rPr>
+        <w:t> (</w:t>
+      </w:r>
+      <w:proofErr w:type="spellStart"/>
+      <w:r>
+        <w:rPr>
+          <w:rFonts w:ascii="Times New Roman" w:hAnsi="Times New Roman"/>
+          <w:sz w:val="28"/>
+          <w:szCs w:val="28"/>
+        </w:rPr>
+        <w:t>old</w:t>
+      </w:r>
+      <w:proofErr w:type="spellEnd"/>
+      <w:r>
+        <w:rPr>
+          <w:rFonts w:ascii="Times New Roman" w:hAnsi="Times New Roman"/>
+          <w:sz w:val="28"/>
+          <w:szCs w:val="28"/>
+        </w:rPr>
+        <w:t>/</w:t>
+      </w:r>
+      <w:proofErr w:type="spellStart"/>
+      <w:r>
+        <w:rPr>
+          <w:rFonts w:ascii="Times New Roman" w:hAnsi="Times New Roman"/>
+          <w:sz w:val="28"/>
+          <w:szCs w:val="28"/>
+        </w:rPr>
+        <w:t>new</w:t>
+      </w:r>
+      <w:proofErr w:type="spellEnd"/>
+      <w:r>
+        <w:rPr>
+          <w:rFonts w:ascii="Times New Roman" w:hAnsi="Times New Roman"/>
+          <w:sz w:val="28"/>
+          <w:szCs w:val="28"/>
+        </w:rPr>
+        <w:t>/</w:t>
+      </w:r>
+      <w:proofErr w:type="spellStart"/>
+      <w:r>
+        <w:rPr>
+          <w:rFonts w:ascii="Times New Roman" w:hAnsi="Times New Roman"/>
+          <w:sz w:val="28"/>
+          <w:szCs w:val="28"/>
+        </w:rPr>
+        <w:t>timestamp</w:t>
+      </w:r>
+      <w:proofErr w:type="spellEnd"/>
+      <w:r>
+        <w:rPr>
+          <w:rFonts w:ascii="Times New Roman" w:hAnsi="Times New Roman"/>
+          <w:sz w:val="28"/>
+          <w:szCs w:val="28"/>
+        </w:rPr>
+        <w:t>).</w:t>
+      </w:r>
+    </w:p>
+    <w:p>
+      <w:pPr>
+        <w:numPr>
+          <w:ilvl w:val="0"/>
+          <w:numId w:val="15"/>
+        </w:numPr>
+        <w:spacing w:after="0" w:line="300" w:lineRule="auto"/>
+        <w:jc w:val="both"/>
+        <w:rPr>
+          <w:rFonts w:ascii="Times New Roman" w:hAnsi="Times New Roman"/>
+          <w:sz w:val="28"/>
+          <w:szCs w:val="28"/>
+        </w:rPr>
+      </w:pPr>
+      <w:proofErr w:type="spellStart"/>
+      <w:r>
+        <w:rPr>
+          <w:rFonts w:ascii="Times New Roman" w:hAnsi="Times New Roman"/>
+          <w:sz w:val="28"/>
+          <w:szCs w:val="28"/>
+        </w:rPr>
+        <w:lastRenderedPageBreak/>
+        <w:t>Логировать</w:t>
+      </w:r>
+      <w:proofErr w:type="spellEnd"/>
+      <w:r>
+        <w:rPr>
+          <w:rFonts w:ascii="Times New Roman" w:hAnsi="Times New Roman"/>
+          <w:sz w:val="28"/>
+          <w:szCs w:val="28"/>
+        </w:rPr>
+        <w:t xml:space="preserve"> все изменения и поддерживать идемпотентный импорт (повторный импорт тех же данных не должен дублировать историю без изменений цены).</w:t>
+      </w:r>
     </w:p>
     <w:p>
       <w:pPr>
@@ -1591,6 +1859,119 @@
     </w:lvl>
   </w:abstractNum>
   <w:abstractNum w:abstractNumId="1" w15:restartNumberingAfterBreak="0">
+    <w:nsid w:val="0D60415B"/>
+    <w:multiLevelType w:val="multilevel"/>
+    <w:tmpl w:val="06566644"/>
+    <w:lvl w:ilvl="0">
+      <w:start w:val="1"/>
+      <w:numFmt w:val="decimal"/>
+      <w:lvlText w:val="%1."/>
+      <w:lvlJc w:val="left"/>
+      <w:pPr>
+        <w:tabs>
+          <w:tab w:val="num" w:pos="720"/>
+        </w:tabs>
+        <w:ind w:left="720" w:hanging="360"/>
+      </w:pPr>
+    </w:lvl>
+    <w:lvl w:ilvl="1" w:tentative="1">
+      <w:start w:val="1"/>
+      <w:numFmt w:val="decimal"/>
+      <w:lvlText w:val="%2."/>
+      <w:lvlJc w:val="left"/>
+      <w:pPr>
+        <w:tabs>
+          <w:tab w:val="num" w:pos="1440"/>
+        </w:tabs>
+        <w:ind w:left="1440" w:hanging="360"/>
+      </w:pPr>
+    </w:lvl>
+    <w:lvl w:ilvl="2" w:tentative="1">
+      <w:start w:val="1"/>
+      <w:numFmt w:val="decimal"/>
+      <w:lvlText w:val="%3."/>
+      <w:lvlJc w:val="left"/>
+      <w:pPr>
+        <w:tabs>
+          <w:tab w:val="num" w:pos="2160"/>
+        </w:tabs>
+        <w:ind w:left="2160" w:hanging="360"/>
+      </w:pPr>
+    </w:lvl>
+    <w:lvl w:ilvl="3" w:tentative="1">
+      <w:start w:val="1"/>
+      <w:numFmt w:val="decimal"/>
+      <w:lvlText w:val="%4."/>
+      <w:lvlJc w:val="left"/>
+      <w:pPr>
+        <w:tabs>
+          <w:tab w:val="num" w:pos="2880"/>
+        </w:tabs>
+        <w:ind w:left="2880" w:hanging="360"/>
+      </w:pPr>
+    </w:lvl>
+    <w:lvl w:ilvl="4" w:tentative="1">
+      <w:start w:val="1"/>
+      <w:numFmt w:val="decimal"/>
+      <w:lvlText w:val="%5."/>
+      <w:lvlJc w:val="left"/>
+      <w:pPr>
+        <w:tabs>
+          <w:tab w:val="num" w:pos="3600"/>
+        </w:tabs>
+        <w:ind w:left="3600" w:hanging="360"/>
+      </w:pPr>
+    </w:lvl>
+    <w:lvl w:ilvl="5" w:tentative="1">
+      <w:start w:val="1"/>
+      <w:numFmt w:val="decimal"/>
+      <w:lvlText w:val="%6."/>
+      <w:lvlJc w:val="left"/>
+      <w:pPr>
+        <w:tabs>
+          <w:tab w:val="num" w:pos="4320"/>
+        </w:tabs>
+        <w:ind w:left="4320" w:hanging="360"/>
+      </w:pPr>
+    </w:lvl>
+    <w:lvl w:ilvl="6" w:tentative="1">
+      <w:start w:val="1"/>
+      <w:numFmt w:val="decimal"/>
+      <w:lvlText w:val="%7."/>
+      <w:lvlJc w:val="left"/>
+      <w:pPr>
+        <w:tabs>
+          <w:tab w:val="num" w:pos="5040"/>
+        </w:tabs>
+        <w:ind w:left="5040" w:hanging="360"/>
+      </w:pPr>
+    </w:lvl>
+    <w:lvl w:ilvl="7" w:tentative="1">
+      <w:start w:val="1"/>
+      <w:numFmt w:val="decimal"/>
+      <w:lvlText w:val="%8."/>
+      <w:lvlJc w:val="left"/>
+      <w:pPr>
+        <w:tabs>
+          <w:tab w:val="num" w:pos="5760"/>
+        </w:tabs>
+        <w:ind w:left="5760" w:hanging="360"/>
+      </w:pPr>
+    </w:lvl>
+    <w:lvl w:ilvl="8" w:tentative="1">
+      <w:start w:val="1"/>
+      <w:numFmt w:val="decimal"/>
+      <w:lvlText w:val="%9."/>
+      <w:lvlJc w:val="left"/>
+      <w:pPr>
+        <w:tabs>
+          <w:tab w:val="num" w:pos="6480"/>
+        </w:tabs>
+        <w:ind w:left="6480" w:hanging="360"/>
+      </w:pPr>
+    </w:lvl>
+  </w:abstractNum>
+  <w:abstractNum w:abstractNumId="2" w15:restartNumberingAfterBreak="0">
     <w:nsid w:val="0E337943"/>
     <w:multiLevelType w:val="hybridMultilevel"/>
     <w:tmpl w:val="8F785326"/>
@@ -1703,7 +2084,7 @@
       </w:rPr>
     </w:lvl>
   </w:abstractNum>
-  <w:abstractNum w:abstractNumId="2" w15:restartNumberingAfterBreak="0">
+  <w:abstractNum w:abstractNumId="3" w15:restartNumberingAfterBreak="0">
     <w:nsid w:val="14DE4BC8"/>
     <w:multiLevelType w:val="hybridMultilevel"/>
     <w:tmpl w:val="171A7F8E"/>
@@ -1816,7 +2197,7 @@
       </w:rPr>
     </w:lvl>
   </w:abstractNum>
-  <w:abstractNum w:abstractNumId="3" w15:restartNumberingAfterBreak="0">
+  <w:abstractNum w:abstractNumId="4" w15:restartNumberingAfterBreak="0">
     <w:nsid w:val="154065B8"/>
     <w:multiLevelType w:val="hybridMultilevel"/>
     <w:tmpl w:val="1FB26664"/>
@@ -1929,7 +2310,7 @@
       </w:rPr>
     </w:lvl>
   </w:abstractNum>
-  <w:abstractNum w:abstractNumId="4" w15:restartNumberingAfterBreak="0">
+  <w:abstractNum w:abstractNumId="5" w15:restartNumberingAfterBreak="0">
     <w:nsid w:val="16591C6C"/>
     <w:multiLevelType w:val="multilevel"/>
     <w:tmpl w:val="460CB382"/>
@@ -2042,7 +2423,7 @@
       </w:pPr>
     </w:lvl>
   </w:abstractNum>
-  <w:abstractNum w:abstractNumId="5" w15:restartNumberingAfterBreak="0">
+  <w:abstractNum w:abstractNumId="6" w15:restartNumberingAfterBreak="0">
     <w:nsid w:val="197257DA"/>
     <w:multiLevelType w:val="multilevel"/>
     <w:tmpl w:val="1E38BD00"/>
@@ -2191,7 +2572,7 @@
       </w:rPr>
     </w:lvl>
   </w:abstractNum>
-  <w:abstractNum w:abstractNumId="6" w15:restartNumberingAfterBreak="0">
+  <w:abstractNum w:abstractNumId="7" w15:restartNumberingAfterBreak="0">
     <w:nsid w:val="23C9108D"/>
     <w:multiLevelType w:val="hybridMultilevel"/>
     <w:tmpl w:val="53A8D5D6"/>
@@ -2304,7 +2685,7 @@
       </w:rPr>
     </w:lvl>
   </w:abstractNum>
-  <w:abstractNum w:abstractNumId="7" w15:restartNumberingAfterBreak="0">
+  <w:abstractNum w:abstractNumId="8" w15:restartNumberingAfterBreak="0">
     <w:nsid w:val="281A3051"/>
     <w:multiLevelType w:val="hybridMultilevel"/>
     <w:tmpl w:val="7832A902"/>
@@ -2417,7 +2798,7 @@
       </w:rPr>
     </w:lvl>
   </w:abstractNum>
-  <w:abstractNum w:abstractNumId="8" w15:restartNumberingAfterBreak="0">
+  <w:abstractNum w:abstractNumId="9" w15:restartNumberingAfterBreak="0">
     <w:nsid w:val="3527578A"/>
     <w:multiLevelType w:val="multilevel"/>
     <w:tmpl w:val="0EC03E56"/>
@@ -2566,7 +2947,7 @@
       </w:rPr>
     </w:lvl>
   </w:abstractNum>
-  <w:abstractNum w:abstractNumId="9" w15:restartNumberingAfterBreak="0">
+  <w:abstractNum w:abstractNumId="10" w15:restartNumberingAfterBreak="0">
     <w:nsid w:val="3D1C2A85"/>
     <w:multiLevelType w:val="hybridMultilevel"/>
     <w:tmpl w:val="377A9BBC"/>
@@ -2679,7 +3060,7 @@
       </w:rPr>
     </w:lvl>
   </w:abstractNum>
-  <w:abstractNum w:abstractNumId="10" w15:restartNumberingAfterBreak="0">
+  <w:abstractNum w:abstractNumId="11" w15:restartNumberingAfterBreak="0">
     <w:nsid w:val="5EC564E4"/>
     <w:multiLevelType w:val="hybridMultilevel"/>
     <w:tmpl w:val="7C88FABA"/>
@@ -2792,7 +3173,7 @@
       </w:rPr>
     </w:lvl>
   </w:abstractNum>
-  <w:abstractNum w:abstractNumId="11" w15:restartNumberingAfterBreak="0">
+  <w:abstractNum w:abstractNumId="12" w15:restartNumberingAfterBreak="0">
     <w:nsid w:val="69F0747E"/>
     <w:multiLevelType w:val="multilevel"/>
     <w:tmpl w:val="D24672AA"/>
@@ -2905,7 +3286,7 @@
       </w:pPr>
     </w:lvl>
   </w:abstractNum>
-  <w:abstractNum w:abstractNumId="12" w15:restartNumberingAfterBreak="0">
+  <w:abstractNum w:abstractNumId="13" w15:restartNumberingAfterBreak="0">
     <w:nsid w:val="6BDD4888"/>
     <w:multiLevelType w:val="hybridMultilevel"/>
     <w:tmpl w:val="ACE67384"/>
@@ -3018,7 +3399,7 @@
       </w:rPr>
     </w:lvl>
   </w:abstractNum>
-  <w:abstractNum w:abstractNumId="13" w15:restartNumberingAfterBreak="0">
+  <w:abstractNum w:abstractNumId="14" w15:restartNumberingAfterBreak="0">
     <w:nsid w:val="72D52731"/>
     <w:multiLevelType w:val="hybridMultilevel"/>
     <w:tmpl w:val="7600799E"/>
@@ -3132,46 +3513,49 @@
     </w:lvl>
   </w:abstractNum>
   <w:num w:numId="1" w16cid:durableId="2112162774">
-    <w:abstractNumId w:val="9"/>
+    <w:abstractNumId w:val="10"/>
   </w:num>
   <w:num w:numId="2" w16cid:durableId="2126927799">
+    <w:abstractNumId w:val="8"/>
+  </w:num>
+  <w:num w:numId="3" w16cid:durableId="1498039431">
     <w:abstractNumId w:val="7"/>
   </w:num>
-  <w:num w:numId="3" w16cid:durableId="1498039431">
+  <w:num w:numId="4" w16cid:durableId="869221975">
     <w:abstractNumId w:val="6"/>
   </w:num>
-  <w:num w:numId="4" w16cid:durableId="869221975">
-    <w:abstractNumId w:val="5"/>
-  </w:num>
   <w:num w:numId="5" w16cid:durableId="2061132322">
-    <w:abstractNumId w:val="12"/>
+    <w:abstractNumId w:val="13"/>
   </w:num>
   <w:num w:numId="6" w16cid:durableId="1724912531">
-    <w:abstractNumId w:val="10"/>
+    <w:abstractNumId w:val="11"/>
   </w:num>
   <w:num w:numId="7" w16cid:durableId="1420904133">
-    <w:abstractNumId w:val="8"/>
+    <w:abstractNumId w:val="9"/>
   </w:num>
   <w:num w:numId="8" w16cid:durableId="1410732003">
     <w:abstractNumId w:val="0"/>
   </w:num>
   <w:num w:numId="9" w16cid:durableId="142157782">
-    <w:abstractNumId w:val="13"/>
+    <w:abstractNumId w:val="14"/>
   </w:num>
   <w:num w:numId="10" w16cid:durableId="1328284631">
-    <w:abstractNumId w:val="1"/>
+    <w:abstractNumId w:val="2"/>
   </w:num>
   <w:num w:numId="11" w16cid:durableId="331376199">
+    <w:abstractNumId w:val="4"/>
+  </w:num>
+  <w:num w:numId="12" w16cid:durableId="864321269">
     <w:abstractNumId w:val="3"/>
   </w:num>
-  <w:num w:numId="12" w16cid:durableId="864321269">
-    <w:abstractNumId w:val="2"/>
-  </w:num>
   <w:num w:numId="13" w16cid:durableId="524638507">
-    <w:abstractNumId w:val="11"/>
+    <w:abstractNumId w:val="12"/>
   </w:num>
   <w:num w:numId="14" w16cid:durableId="2128769372">
-    <w:abstractNumId w:val="4"/>
+    <w:abstractNumId w:val="5"/>
+  </w:num>
+  <w:num w:numId="15" w16cid:durableId="1276017031">
+    <w:abstractNumId w:val="1"/>
   </w:num>
 </w:numbering>
 </file>

</xml_diff>

<commit_message>
reports 6 and 7
</commit_message>
<xml_diff>
--- a/src/Reports/Лаба 6.docx
+++ b/src/Reports/Лаба 6.docx
@@ -1019,6 +1019,50 @@
           <w:szCs w:val="28"/>
         </w:rPr>
       </w:pPr>
+      <w:r>
+        <w:rPr>
+          <w:rFonts w:ascii="Times New Roman" w:hAnsi="Times New Roman"/>
+          <w:sz w:val="28"/>
+          <w:szCs w:val="28"/>
+        </w:rPr>
+        <w:t xml:space="preserve">Данная программа выполняет полный цикл обработки данных товаров: загрузку из CSV-файла, обновление базы данных с использованием UPSERT-логики и последующий экспорт данных в форматы JSON и XML. Сначала метод пытается прочитать файл catalog.csv, содержащий список товаров с полями </w:t>
+      </w:r>
+      <w:proofErr w:type="spellStart"/>
+      <w:r>
+        <w:rPr>
+          <w:rFonts w:ascii="Times New Roman" w:hAnsi="Times New Roman"/>
+          <w:sz w:val="28"/>
+          <w:szCs w:val="28"/>
+        </w:rPr>
+        <w:t>ProductCode</w:t>
+      </w:r>
+      <w:proofErr w:type="spellEnd"/>
+      <w:r>
+        <w:rPr>
+          <w:rFonts w:ascii="Times New Roman" w:hAnsi="Times New Roman"/>
+          <w:sz w:val="28"/>
+          <w:szCs w:val="28"/>
+        </w:rPr>
+        <w:t xml:space="preserve">, Name, Price и Stock. Для этого используется метод </w:t>
+      </w:r>
+      <w:proofErr w:type="spellStart"/>
+      <w:r>
+        <w:rPr>
+          <w:rFonts w:ascii="Times New Roman" w:hAnsi="Times New Roman"/>
+          <w:sz w:val="28"/>
+          <w:szCs w:val="28"/>
+        </w:rPr>
+        <w:t>ExportService.ParseFile</w:t>
+      </w:r>
+      <w:proofErr w:type="spellEnd"/>
+      <w:r>
+        <w:rPr>
+          <w:rFonts w:ascii="Times New Roman" w:hAnsi="Times New Roman"/>
+          <w:sz w:val="28"/>
+          <w:szCs w:val="28"/>
+        </w:rPr>
+        <w:t>, который формирует коллекцию объектов Product. Если при чтении файла возникает ошибка (неверный формат, отсутствие файла и т.д.), выполнение прекращается, а ошибка фиксируется в логах.</w:t>
+      </w:r>
     </w:p>
     <w:p>
       <w:pPr>
@@ -1031,6 +1075,135 @@
           <w:szCs w:val="28"/>
         </w:rPr>
       </w:pPr>
+      <w:r>
+        <w:rPr>
+          <w:rFonts w:ascii="Times New Roman" w:hAnsi="Times New Roman"/>
+          <w:sz w:val="28"/>
+          <w:szCs w:val="28"/>
+        </w:rPr>
+        <w:t xml:space="preserve">После успешного чтения данных программа подключается к базе данных PostgreSQL и начинает транзакцию. Далее для каждого товара выполняется команда UPSERT — вставка новой записи или обновление существующей. Это реализовано с помощью SQL-оператора INSERT ... ON CONFLICT, где конфликт определяется по полю </w:t>
+      </w:r>
+      <w:proofErr w:type="spellStart"/>
+      <w:r>
+        <w:rPr>
+          <w:rFonts w:ascii="Times New Roman" w:hAnsi="Times New Roman"/>
+          <w:sz w:val="28"/>
+          <w:szCs w:val="28"/>
+        </w:rPr>
+        <w:t>ProductCode</w:t>
+      </w:r>
+      <w:proofErr w:type="spellEnd"/>
+      <w:r>
+        <w:rPr>
+          <w:rFonts w:ascii="Times New Roman" w:hAnsi="Times New Roman"/>
+          <w:sz w:val="28"/>
+          <w:szCs w:val="28"/>
+        </w:rPr>
+        <w:t xml:space="preserve">. Если товар уже есть в таблице Products, его имя, цена и остаток обновляются; если нет — создаётся новая строка. Для каждого успешно обработанного товара увеличивается счётчик, фиксирующий итоговое количество операций. Если в процессе вставки или обновления возникает ошибка, транзакция откатывается, и программа </w:t>
+      </w:r>
+      <w:proofErr w:type="spellStart"/>
+      <w:r>
+        <w:rPr>
+          <w:rFonts w:ascii="Times New Roman" w:hAnsi="Times New Roman"/>
+          <w:sz w:val="28"/>
+          <w:szCs w:val="28"/>
+        </w:rPr>
+        <w:t>логирует</w:t>
+      </w:r>
+      <w:proofErr w:type="spellEnd"/>
+      <w:r>
+        <w:rPr>
+          <w:rFonts w:ascii="Times New Roman" w:hAnsi="Times New Roman"/>
+          <w:sz w:val="28"/>
+          <w:szCs w:val="28"/>
+        </w:rPr>
+        <w:t xml:space="preserve"> проблемы, предотвращая частичное обновление таблицы.</w:t>
+      </w:r>
+    </w:p>
+    <w:p>
+      <w:pPr>
+        <w:spacing w:after="0" w:line="300" w:lineRule="auto"/>
+        <w:ind w:firstLine="709"/>
+        <w:jc w:val="both"/>
+        <w:rPr>
+          <w:rFonts w:ascii="Times New Roman" w:hAnsi="Times New Roman"/>
+          <w:sz w:val="28"/>
+          <w:szCs w:val="28"/>
+        </w:rPr>
+      </w:pPr>
+      <w:r>
+        <w:rPr>
+          <w:rFonts w:ascii="Times New Roman" w:hAnsi="Times New Roman"/>
+          <w:sz w:val="28"/>
+          <w:szCs w:val="28"/>
+        </w:rPr>
+        <w:t xml:space="preserve">После удачного завершения транзакции программа создаёт два файла отчёта — </w:t>
+      </w:r>
+      <w:proofErr w:type="spellStart"/>
+      <w:r>
+        <w:rPr>
+          <w:rFonts w:ascii="Times New Roman" w:hAnsi="Times New Roman"/>
+          <w:sz w:val="28"/>
+          <w:szCs w:val="28"/>
+        </w:rPr>
+        <w:t>inventory.json</w:t>
+      </w:r>
+      <w:proofErr w:type="spellEnd"/>
+      <w:r>
+        <w:rPr>
+          <w:rFonts w:ascii="Times New Roman" w:hAnsi="Times New Roman"/>
+          <w:sz w:val="28"/>
+          <w:szCs w:val="28"/>
+        </w:rPr>
+        <w:t xml:space="preserve"> и inventory.xml. Для этого используется </w:t>
+      </w:r>
+      <w:proofErr w:type="spellStart"/>
+      <w:r>
+        <w:rPr>
+          <w:rFonts w:ascii="Times New Roman" w:hAnsi="Times New Roman"/>
+          <w:sz w:val="28"/>
+          <w:szCs w:val="28"/>
+        </w:rPr>
+        <w:t>ExportService.ExportToJson</w:t>
+      </w:r>
+      <w:proofErr w:type="spellEnd"/>
+      <w:r>
+        <w:rPr>
+          <w:rFonts w:ascii="Times New Roman" w:hAnsi="Times New Roman"/>
+          <w:sz w:val="28"/>
+          <w:szCs w:val="28"/>
+        </w:rPr>
+        <w:t xml:space="preserve"> и </w:t>
+      </w:r>
+      <w:proofErr w:type="spellStart"/>
+      <w:r>
+        <w:rPr>
+          <w:rFonts w:ascii="Times New Roman" w:hAnsi="Times New Roman"/>
+          <w:sz w:val="28"/>
+          <w:szCs w:val="28"/>
+        </w:rPr>
+        <w:t>ExportService.ExportToXml</w:t>
+      </w:r>
+      <w:proofErr w:type="spellEnd"/>
+      <w:r>
+        <w:rPr>
+          <w:rFonts w:ascii="Times New Roman" w:hAnsi="Times New Roman"/>
+          <w:sz w:val="28"/>
+          <w:szCs w:val="28"/>
+        </w:rPr>
+        <w:t>. В экспорт попадает полный список товаров, прочитанных из CSV. В конце работы программа сообщает в логах об успешном завершении экспорта либо о возможных ошибках при сохранении файлов.</w:t>
+      </w:r>
+    </w:p>
+    <w:p>
+      <w:pPr>
+        <w:spacing w:after="0" w:line="300" w:lineRule="auto"/>
+        <w:jc w:val="both"/>
+        <w:rPr>
+          <w:rFonts w:ascii="Times New Roman" w:hAnsi="Times New Roman"/>
+          <w:sz w:val="28"/>
+          <w:szCs w:val="28"/>
+        </w:rPr>
+      </w:pPr>
     </w:p>
     <w:p>
       <w:pPr>
@@ -1052,6 +1225,7 @@
           <w:sz w:val="28"/>
           <w:szCs w:val="28"/>
         </w:rPr>
+        <w:lastRenderedPageBreak/>
         <w:t>Задание №</w:t>
       </w:r>
       <w:r>
@@ -1394,6 +1568,40 @@
           <w:szCs w:val="28"/>
         </w:rPr>
       </w:pPr>
+      <w:r>
+        <w:rPr>
+          <w:rFonts w:ascii="Times New Roman" w:hAnsi="Times New Roman"/>
+          <w:sz w:val="28"/>
+          <w:szCs w:val="28"/>
+        </w:rPr>
+        <w:t xml:space="preserve">Данная часть задания реализует полноценную систему управления складскими остатками, в которой используется как </w:t>
+      </w:r>
+      <w:proofErr w:type="spellStart"/>
+      <w:r>
+        <w:rPr>
+          <w:rFonts w:ascii="Times New Roman" w:hAnsi="Times New Roman"/>
+          <w:sz w:val="28"/>
+          <w:szCs w:val="28"/>
+        </w:rPr>
+        <w:t>Entity</w:t>
+      </w:r>
+      <w:proofErr w:type="spellEnd"/>
+      <w:r>
+        <w:rPr>
+          <w:rFonts w:ascii="Times New Roman" w:hAnsi="Times New Roman"/>
+          <w:sz w:val="28"/>
+          <w:szCs w:val="28"/>
+        </w:rPr>
+        <w:t xml:space="preserve"> Framework Core для работы с основной моделью данных, так и ADO.NET — для формирования быстрых агрегатных отчётов. Программа предоставляет консольный интерфейс, через который пользователь может выполнять перемещение товара между складами, создавать новые склады, пополнять их товарами</w:t>
+      </w:r>
+      <w:r>
+        <w:rPr>
+          <w:rFonts w:ascii="Times New Roman" w:hAnsi="Times New Roman"/>
+          <w:sz w:val="28"/>
+          <w:szCs w:val="28"/>
+        </w:rPr>
+        <w:t>.</w:t>
+      </w:r>
     </w:p>
     <w:p>
       <w:pPr>
@@ -1406,38 +1614,85 @@
           <w:szCs w:val="28"/>
         </w:rPr>
       </w:pPr>
-    </w:p>
-    <w:p>
-      <w:pPr>
-        <w:spacing w:after="0" w:line="300" w:lineRule="auto"/>
-        <w:jc w:val="center"/>
-        <w:rPr>
-          <w:rFonts w:ascii="Times New Roman" w:hAnsi="Times New Roman"/>
-          <w:b/>
-          <w:bCs/>
-          <w:sz w:val="28"/>
-          <w:szCs w:val="28"/>
-        </w:rPr>
-      </w:pPr>
-      <w:r>
-        <w:rPr>
-          <w:rFonts w:ascii="Times New Roman" w:hAnsi="Times New Roman"/>
-          <w:b/>
-          <w:bCs/>
-          <w:sz w:val="28"/>
-          <w:szCs w:val="28"/>
-        </w:rPr>
-        <w:t>Задание №</w:t>
-      </w:r>
-      <w:r>
-        <w:rPr>
-          <w:rFonts w:ascii="Times New Roman" w:hAnsi="Times New Roman"/>
-          <w:b/>
-          <w:bCs/>
-          <w:sz w:val="28"/>
-          <w:szCs w:val="28"/>
-        </w:rPr>
-        <w:t>3</w:t>
+      <w:r>
+        <w:rPr>
+          <w:rFonts w:ascii="Times New Roman" w:hAnsi="Times New Roman"/>
+          <w:sz w:val="28"/>
+          <w:szCs w:val="28"/>
+        </w:rPr>
+        <w:t xml:space="preserve">В основе системы лежит модель EF Core, содержащая три сущности: Product, </w:t>
+      </w:r>
+      <w:proofErr w:type="spellStart"/>
+      <w:r>
+        <w:rPr>
+          <w:rFonts w:ascii="Times New Roman" w:hAnsi="Times New Roman"/>
+          <w:sz w:val="28"/>
+          <w:szCs w:val="28"/>
+        </w:rPr>
+        <w:t>Warehouse</w:t>
+      </w:r>
+      <w:proofErr w:type="spellEnd"/>
+      <w:r>
+        <w:rPr>
+          <w:rFonts w:ascii="Times New Roman" w:hAnsi="Times New Roman"/>
+          <w:sz w:val="28"/>
+          <w:szCs w:val="28"/>
+        </w:rPr>
+        <w:t xml:space="preserve"> и </w:t>
+      </w:r>
+      <w:proofErr w:type="spellStart"/>
+      <w:r>
+        <w:rPr>
+          <w:rFonts w:ascii="Times New Roman" w:hAnsi="Times New Roman"/>
+          <w:sz w:val="28"/>
+          <w:szCs w:val="28"/>
+        </w:rPr>
+        <w:t>StockMovement</w:t>
+      </w:r>
+      <w:proofErr w:type="spellEnd"/>
+      <w:r>
+        <w:rPr>
+          <w:rFonts w:ascii="Times New Roman" w:hAnsi="Times New Roman"/>
+          <w:sz w:val="28"/>
+          <w:szCs w:val="28"/>
+        </w:rPr>
+        <w:t xml:space="preserve">. Продукт описывает товар, склад — место его хранения, а таблица </w:t>
+      </w:r>
+      <w:proofErr w:type="spellStart"/>
+      <w:r>
+        <w:rPr>
+          <w:rFonts w:ascii="Times New Roman" w:hAnsi="Times New Roman"/>
+          <w:sz w:val="28"/>
+          <w:szCs w:val="28"/>
+        </w:rPr>
+        <w:t>StockMovement</w:t>
+      </w:r>
+      <w:proofErr w:type="spellEnd"/>
+      <w:r>
+        <w:rPr>
+          <w:rFonts w:ascii="Times New Roman" w:hAnsi="Times New Roman"/>
+          <w:sz w:val="28"/>
+          <w:szCs w:val="28"/>
+        </w:rPr>
+        <w:t xml:space="preserve"> представляет журнал перемещений между складами и операций пополнения/списания. При разработке создаются миграции и формируется структура таблиц в базе данных. Работа со всеми этими сущностями осуществляется через </w:t>
+      </w:r>
+      <w:proofErr w:type="spellStart"/>
+      <w:r>
+        <w:rPr>
+          <w:rFonts w:ascii="Times New Roman" w:hAnsi="Times New Roman"/>
+          <w:sz w:val="28"/>
+          <w:szCs w:val="28"/>
+        </w:rPr>
+        <w:t>DataContext</w:t>
+      </w:r>
+      <w:proofErr w:type="spellEnd"/>
+      <w:r>
+        <w:rPr>
+          <w:rFonts w:ascii="Times New Roman" w:hAnsi="Times New Roman"/>
+          <w:sz w:val="28"/>
+          <w:szCs w:val="28"/>
+        </w:rPr>
+        <w:t>.</w:t>
       </w:r>
     </w:p>
     <w:p>
@@ -1449,7 +1704,182 @@
           <w:rFonts w:ascii="Times New Roman" w:hAnsi="Times New Roman"/>
           <w:sz w:val="28"/>
           <w:szCs w:val="28"/>
-          <w:lang w:val="en-US"/>
+        </w:rPr>
+      </w:pPr>
+      <w:r>
+        <w:rPr>
+          <w:rFonts w:ascii="Times New Roman" w:hAnsi="Times New Roman"/>
+          <w:sz w:val="28"/>
+          <w:szCs w:val="28"/>
+        </w:rPr>
+        <w:t xml:space="preserve">При запуске метода Run2() пользователю отображается меню с набором доступных операций. Каждая команда вызывает соответствующий сервисный метод. Одной из ключевых функций является перемещение товара между складами. Эта операция реализована в классе </w:t>
+      </w:r>
+      <w:proofErr w:type="spellStart"/>
+      <w:r>
+        <w:rPr>
+          <w:rFonts w:ascii="Times New Roman" w:hAnsi="Times New Roman"/>
+          <w:sz w:val="28"/>
+          <w:szCs w:val="28"/>
+        </w:rPr>
+        <w:t>StockService</w:t>
+      </w:r>
+      <w:proofErr w:type="spellEnd"/>
+      <w:r>
+        <w:rPr>
+          <w:rFonts w:ascii="Times New Roman" w:hAnsi="Times New Roman"/>
+          <w:sz w:val="28"/>
+          <w:szCs w:val="28"/>
+        </w:rPr>
+        <w:t xml:space="preserve"> и выполняется в транзакции EF Core. Перед созданием записи о движении программа пересчитывает текущий остаток товара на исходном складе на основании истории всех операций. Если требуемого количества нет, перемещение блокируется. В случае успеха создаётся новая запись </w:t>
+      </w:r>
+      <w:proofErr w:type="spellStart"/>
+      <w:r>
+        <w:rPr>
+          <w:rFonts w:ascii="Times New Roman" w:hAnsi="Times New Roman"/>
+          <w:sz w:val="28"/>
+          <w:szCs w:val="28"/>
+        </w:rPr>
+        <w:t>StockMovement</w:t>
+      </w:r>
+      <w:proofErr w:type="spellEnd"/>
+      <w:r>
+        <w:rPr>
+          <w:rFonts w:ascii="Times New Roman" w:hAnsi="Times New Roman"/>
+          <w:sz w:val="28"/>
+          <w:szCs w:val="28"/>
+        </w:rPr>
+        <w:t xml:space="preserve"> с указанием склада-источника, склада-получателя и количества товара. Такая </w:t>
+      </w:r>
+      <w:r>
+        <w:rPr>
+          <w:rFonts w:ascii="Times New Roman" w:hAnsi="Times New Roman"/>
+          <w:sz w:val="28"/>
+          <w:szCs w:val="28"/>
+        </w:rPr>
+        <w:lastRenderedPageBreak/>
+        <w:t>архитектура позволяет хранить всю историю движения товаров и вычислять остатки динамически.</w:t>
+      </w:r>
+    </w:p>
+    <w:p>
+      <w:pPr>
+        <w:spacing w:after="0" w:line="300" w:lineRule="auto"/>
+        <w:ind w:firstLine="709"/>
+        <w:jc w:val="both"/>
+        <w:rPr>
+          <w:rFonts w:ascii="Times New Roman" w:hAnsi="Times New Roman"/>
+          <w:sz w:val="28"/>
+          <w:szCs w:val="28"/>
+        </w:rPr>
+      </w:pPr>
+      <w:r>
+        <w:rPr>
+          <w:rFonts w:ascii="Times New Roman" w:hAnsi="Times New Roman"/>
+          <w:sz w:val="28"/>
+          <w:szCs w:val="28"/>
+        </w:rPr>
+        <w:t>Кроме перемещения пользователь может создавать новые склады. Создание также обёрнуто в транзакцию и включает проверку на уникальность названия склада в базе. Пополнение товара из внешних источников работает аналогично перемещению, но в этом случае формируется только запись о приходе на выбранный склад без склада-источника, так как товар поступает "извне", а не из другой локации системы.</w:t>
+      </w:r>
+    </w:p>
+    <w:p>
+      <w:pPr>
+        <w:spacing w:after="0" w:line="300" w:lineRule="auto"/>
+        <w:ind w:firstLine="709"/>
+        <w:jc w:val="both"/>
+        <w:rPr>
+          <w:rFonts w:ascii="Times New Roman" w:hAnsi="Times New Roman"/>
+          <w:sz w:val="28"/>
+          <w:szCs w:val="28"/>
+        </w:rPr>
+      </w:pPr>
+      <w:r>
+        <w:rPr>
+          <w:rFonts w:ascii="Times New Roman" w:hAnsi="Times New Roman"/>
+          <w:sz w:val="28"/>
+          <w:szCs w:val="28"/>
+        </w:rPr>
+        <w:t xml:space="preserve">Формирование агрегатного отчёта по остаткам реализовано через ADO.NET в </w:t>
+      </w:r>
+      <w:proofErr w:type="spellStart"/>
+      <w:r>
+        <w:rPr>
+          <w:rFonts w:ascii="Times New Roman" w:hAnsi="Times New Roman"/>
+          <w:sz w:val="28"/>
+          <w:szCs w:val="28"/>
+        </w:rPr>
+        <w:t>ReportService</w:t>
+      </w:r>
+      <w:proofErr w:type="spellEnd"/>
+      <w:r>
+        <w:rPr>
+          <w:rFonts w:ascii="Times New Roman" w:hAnsi="Times New Roman"/>
+          <w:sz w:val="28"/>
+          <w:szCs w:val="28"/>
+        </w:rPr>
+        <w:t>. Это сделано для повышения производительности, поскольку подсчёт остатков требует выполнения агрегационных операций SUM по таблице движений. Отчёт представляет собой список позиций, где указано, какой товар в каком количестве хранится на каждом складе. SQL-запрос выполняет суммирование по движению товара с учётом входящих и исходящих перемещений. Полученные данные экспортируются в JSON и XML, а затем из XML-файла формируется HTML-версия отчёта через XSLT-преобразование, позволяя получить удобный визуализированный документ.</w:t>
+      </w:r>
+      <w:r>
+        <w:rPr>
+          <w:rFonts w:ascii="Times New Roman" w:hAnsi="Times New Roman"/>
+          <w:sz w:val="28"/>
+          <w:szCs w:val="28"/>
+        </w:rPr>
+        <w:t>\</w:t>
+      </w:r>
+    </w:p>
+    <w:p>
+      <w:pPr>
+        <w:spacing w:after="0" w:line="300" w:lineRule="auto"/>
+        <w:ind w:firstLine="709"/>
+        <w:jc w:val="both"/>
+        <w:rPr>
+          <w:rFonts w:ascii="Times New Roman" w:hAnsi="Times New Roman"/>
+          <w:sz w:val="28"/>
+          <w:szCs w:val="28"/>
+        </w:rPr>
+      </w:pPr>
+    </w:p>
+    <w:p>
+      <w:pPr>
+        <w:spacing w:after="0" w:line="300" w:lineRule="auto"/>
+        <w:jc w:val="center"/>
+        <w:rPr>
+          <w:rFonts w:ascii="Times New Roman" w:hAnsi="Times New Roman"/>
+          <w:b/>
+          <w:bCs/>
+          <w:sz w:val="28"/>
+          <w:szCs w:val="28"/>
+        </w:rPr>
+      </w:pPr>
+      <w:r>
+        <w:rPr>
+          <w:rFonts w:ascii="Times New Roman" w:hAnsi="Times New Roman"/>
+          <w:b/>
+          <w:bCs/>
+          <w:sz w:val="28"/>
+          <w:szCs w:val="28"/>
+        </w:rPr>
+        <w:t>Задание №</w:t>
+      </w:r>
+      <w:r>
+        <w:rPr>
+          <w:rFonts w:ascii="Times New Roman" w:hAnsi="Times New Roman"/>
+          <w:b/>
+          <w:bCs/>
+          <w:sz w:val="28"/>
+          <w:szCs w:val="28"/>
+        </w:rPr>
+        <w:t>3</w:t>
+      </w:r>
+    </w:p>
+    <w:p>
+      <w:pPr>
+        <w:spacing w:after="0" w:line="300" w:lineRule="auto"/>
+        <w:ind w:firstLine="709"/>
+        <w:jc w:val="both"/>
+        <w:rPr>
+          <w:rFonts w:ascii="Times New Roman" w:hAnsi="Times New Roman"/>
+          <w:sz w:val="28"/>
+          <w:szCs w:val="28"/>
         </w:rPr>
       </w:pPr>
       <w:r>
@@ -1609,7 +2039,6 @@
           <w:sz w:val="28"/>
           <w:szCs w:val="28"/>
         </w:rPr>
-        <w:lastRenderedPageBreak/>
         <w:t>Логировать</w:t>
       </w:r>
       <w:proofErr w:type="spellEnd"/>
@@ -1695,6 +2124,246 @@
           <w:szCs w:val="28"/>
         </w:rPr>
         <w:t>программы</w:t>
+      </w:r>
+    </w:p>
+    <w:p>
+      <w:pPr>
+        <w:spacing w:after="0" w:line="300" w:lineRule="auto"/>
+        <w:ind w:firstLine="709"/>
+        <w:jc w:val="both"/>
+        <w:rPr>
+          <w:rFonts w:ascii="Times New Roman" w:hAnsi="Times New Roman"/>
+          <w:sz w:val="28"/>
+          <w:szCs w:val="28"/>
+        </w:rPr>
+      </w:pPr>
+      <w:r>
+        <w:rPr>
+          <w:rFonts w:ascii="Times New Roman" w:hAnsi="Times New Roman"/>
+          <w:sz w:val="28"/>
+          <w:szCs w:val="28"/>
+        </w:rPr>
+        <w:t xml:space="preserve">Данное задание реализует механизм импорта цен поставщика из XML-файла и обновления текущих цен товаров в системе с одновременной фиксацией значимых изменений в таблице </w:t>
+      </w:r>
+      <w:proofErr w:type="spellStart"/>
+      <w:r>
+        <w:rPr>
+          <w:rFonts w:ascii="Times New Roman" w:hAnsi="Times New Roman"/>
+          <w:sz w:val="28"/>
+          <w:szCs w:val="28"/>
+        </w:rPr>
+        <w:t>PriceHistory</w:t>
+      </w:r>
+      <w:proofErr w:type="spellEnd"/>
+      <w:r>
+        <w:rPr>
+          <w:rFonts w:ascii="Times New Roman" w:hAnsi="Times New Roman"/>
+          <w:sz w:val="28"/>
+          <w:szCs w:val="28"/>
+        </w:rPr>
+        <w:t>. Основная цель — обеспечить корректный контроль цен, отслеживать существенные изменения и гарантировать, что повторный импорт тех же данных не создаст дубликатов записей в истории.</w:t>
+      </w:r>
+    </w:p>
+    <w:p>
+      <w:pPr>
+        <w:spacing w:after="0" w:line="300" w:lineRule="auto"/>
+        <w:ind w:firstLine="709"/>
+        <w:jc w:val="both"/>
+        <w:rPr>
+          <w:rFonts w:ascii="Times New Roman" w:hAnsi="Times New Roman"/>
+          <w:sz w:val="28"/>
+          <w:szCs w:val="28"/>
+        </w:rPr>
+      </w:pPr>
+      <w:r>
+        <w:rPr>
+          <w:rFonts w:ascii="Times New Roman" w:hAnsi="Times New Roman"/>
+          <w:sz w:val="28"/>
+          <w:szCs w:val="28"/>
+        </w:rPr>
+        <w:lastRenderedPageBreak/>
+        <w:t xml:space="preserve">Работа с ценами осуществляется через сервис </w:t>
+      </w:r>
+      <w:proofErr w:type="spellStart"/>
+      <w:r>
+        <w:rPr>
+          <w:rFonts w:ascii="Times New Roman" w:hAnsi="Times New Roman"/>
+          <w:sz w:val="28"/>
+          <w:szCs w:val="28"/>
+        </w:rPr>
+        <w:t>PriceService</w:t>
+      </w:r>
+      <w:proofErr w:type="spellEnd"/>
+      <w:r>
+        <w:rPr>
+          <w:rFonts w:ascii="Times New Roman" w:hAnsi="Times New Roman"/>
+          <w:sz w:val="28"/>
+          <w:szCs w:val="28"/>
+        </w:rPr>
+        <w:t xml:space="preserve">. При запуске соответствующей команды пользователь указывает путь к XML-файлу и процент порога изменения. Если новая цена товара отличается от текущей менее чем на заданный процент, изменение не считается значимым и не записывается в историю. Если же отклонение равняется или превышает установленное значение, программа формирует новую запись </w:t>
+      </w:r>
+      <w:proofErr w:type="spellStart"/>
+      <w:r>
+        <w:rPr>
+          <w:rFonts w:ascii="Times New Roman" w:hAnsi="Times New Roman"/>
+          <w:sz w:val="28"/>
+          <w:szCs w:val="28"/>
+        </w:rPr>
+        <w:t>PriceHistory</w:t>
+      </w:r>
+      <w:proofErr w:type="spellEnd"/>
+      <w:r>
+        <w:rPr>
+          <w:rFonts w:ascii="Times New Roman" w:hAnsi="Times New Roman"/>
+          <w:sz w:val="28"/>
+          <w:szCs w:val="28"/>
+        </w:rPr>
+        <w:t>, где сохраняются старая цена, новая цена, время изменения и причина обновления.</w:t>
+      </w:r>
+    </w:p>
+    <w:p>
+      <w:pPr>
+        <w:spacing w:after="0" w:line="300" w:lineRule="auto"/>
+        <w:ind w:firstLine="709"/>
+        <w:jc w:val="both"/>
+        <w:rPr>
+          <w:rFonts w:ascii="Times New Roman" w:hAnsi="Times New Roman"/>
+          <w:sz w:val="28"/>
+          <w:szCs w:val="28"/>
+        </w:rPr>
+      </w:pPr>
+      <w:r>
+        <w:rPr>
+          <w:rFonts w:ascii="Times New Roman" w:hAnsi="Times New Roman"/>
+          <w:sz w:val="28"/>
+          <w:szCs w:val="28"/>
+        </w:rPr>
+        <w:t xml:space="preserve">Процесс импорта начинается с чтения XML-документа поставщика (supplier_feed.xml). Метод </w:t>
+      </w:r>
+      <w:proofErr w:type="spellStart"/>
+      <w:r>
+        <w:rPr>
+          <w:rFonts w:ascii="Times New Roman" w:hAnsi="Times New Roman"/>
+          <w:sz w:val="28"/>
+          <w:szCs w:val="28"/>
+        </w:rPr>
+        <w:t>ParsePriceFeedXml</w:t>
+      </w:r>
+      <w:proofErr w:type="spellEnd"/>
+      <w:r>
+        <w:rPr>
+          <w:rFonts w:ascii="Times New Roman" w:hAnsi="Times New Roman"/>
+          <w:sz w:val="28"/>
+          <w:szCs w:val="28"/>
+        </w:rPr>
+        <w:t xml:space="preserve"> извлекает список товаров и их новые цены. Если файл повреждён или не содержит корректных записей, выбрасывается ошибка. После успешного парсинга начинается основная обработка, обёрнутая в стратегию выполнения EF Core и транзакцию — это гарантирует надёжность операции даже при сбоях или конкурентном доступе.</w:t>
+      </w:r>
+    </w:p>
+    <w:p>
+      <w:pPr>
+        <w:spacing w:after="0" w:line="300" w:lineRule="auto"/>
+        <w:ind w:firstLine="709"/>
+        <w:jc w:val="both"/>
+        <w:rPr>
+          <w:rFonts w:ascii="Times New Roman" w:hAnsi="Times New Roman"/>
+          <w:sz w:val="28"/>
+          <w:szCs w:val="28"/>
+        </w:rPr>
+      </w:pPr>
+      <w:r>
+        <w:rPr>
+          <w:rFonts w:ascii="Times New Roman" w:hAnsi="Times New Roman"/>
+          <w:sz w:val="28"/>
+          <w:szCs w:val="28"/>
+        </w:rPr>
+        <w:t xml:space="preserve">Для каждого загруженного значения программа ищет соответствующий товар в таблице Products. Если товар отсутствует, это фиксируется в логах, но обработка остальных данных продолжается. Далее сравниваются старая и новая цены. Если они совпадают, обновление не производится, что позволяет избегать лишних изменений и делает процесс экономичным. Если цена отличается, вычисляется процент изменения. Порог сравнивается с этим значением, и только если изменение превышает или равно порогу, может быть создана запись в </w:t>
+      </w:r>
+      <w:proofErr w:type="spellStart"/>
+      <w:r>
+        <w:rPr>
+          <w:rFonts w:ascii="Times New Roman" w:hAnsi="Times New Roman"/>
+          <w:sz w:val="28"/>
+          <w:szCs w:val="28"/>
+        </w:rPr>
+        <w:t>PriceHistory</w:t>
+      </w:r>
+      <w:proofErr w:type="spellEnd"/>
+      <w:r>
+        <w:rPr>
+          <w:rFonts w:ascii="Times New Roman" w:hAnsi="Times New Roman"/>
+          <w:sz w:val="28"/>
+          <w:szCs w:val="28"/>
+        </w:rPr>
+        <w:t>.</w:t>
+      </w:r>
+    </w:p>
+    <w:p>
+      <w:pPr>
+        <w:spacing w:after="0" w:line="300" w:lineRule="auto"/>
+        <w:ind w:firstLine="709"/>
+        <w:jc w:val="both"/>
+        <w:rPr>
+          <w:rFonts w:ascii="Times New Roman" w:hAnsi="Times New Roman"/>
+          <w:sz w:val="28"/>
+          <w:szCs w:val="28"/>
+        </w:rPr>
+      </w:pPr>
+      <w:r>
+        <w:rPr>
+          <w:rFonts w:ascii="Times New Roman" w:hAnsi="Times New Roman"/>
+          <w:sz w:val="28"/>
+          <w:szCs w:val="28"/>
+        </w:rPr>
+        <w:t>Чтобы импорт был идемпотентным, перед добавлением новой записи в историю система проверяет, не существовала ли уже точно такая же запись за текущий день. Это позволяет избежать дублирования при повторном импорте одного и того же XML-файла. Если запись уже существует, новая не создаётся, и программа сообщает о пропуске.</w:t>
+      </w:r>
+    </w:p>
+    <w:p>
+      <w:pPr>
+        <w:spacing w:after="0" w:line="300" w:lineRule="auto"/>
+        <w:ind w:firstLine="709"/>
+        <w:jc w:val="both"/>
+        <w:rPr>
+          <w:rFonts w:ascii="Times New Roman" w:hAnsi="Times New Roman"/>
+          <w:sz w:val="28"/>
+          <w:szCs w:val="28"/>
+        </w:rPr>
+      </w:pPr>
+      <w:r>
+        <w:rPr>
+          <w:rFonts w:ascii="Times New Roman" w:hAnsi="Times New Roman"/>
+          <w:sz w:val="28"/>
+          <w:szCs w:val="28"/>
+        </w:rPr>
+        <w:t>При прохождении всех проверок цена продукта обновляется, в таблицу истории добавляется новая запись, и после обработки всех элементов выполняется сохранение изменений и фиксация транзакции. Если же реальных изменений не было (например, все новые цены совпадали с текущими или не превышали порога), транзакция откатывается, чтобы не создавать пустые операции.</w:t>
+      </w:r>
+    </w:p>
+    <w:p>
+      <w:pPr>
+        <w:spacing w:after="0" w:line="300" w:lineRule="auto"/>
+        <w:ind w:firstLine="709"/>
+        <w:jc w:val="both"/>
+        <w:rPr>
+          <w:rFonts w:ascii="Times New Roman" w:hAnsi="Times New Roman"/>
+          <w:sz w:val="28"/>
+          <w:szCs w:val="28"/>
+        </w:rPr>
+      </w:pPr>
+      <w:r>
+        <w:rPr>
+          <w:rFonts w:ascii="Times New Roman" w:hAnsi="Times New Roman"/>
+          <w:sz w:val="28"/>
+          <w:szCs w:val="28"/>
+        </w:rPr>
+        <w:t xml:space="preserve">Все этапы — от чтения файла до обновления базы — сопровождаются подробным логированием. Программа фиксирует количество обработанных записей, величину изменения цены, факты добавления в историю, а также </w:t>
+      </w:r>
+      <w:r>
+        <w:rPr>
+          <w:rFonts w:ascii="Times New Roman" w:hAnsi="Times New Roman"/>
+          <w:sz w:val="28"/>
+          <w:szCs w:val="28"/>
+        </w:rPr>
+        <w:lastRenderedPageBreak/>
+        <w:t>причины пропуска отдельных обновлений. Это делает процесс полностью прозрачным и позволяет анализировать динамику цен поставщиков.</w:t>
       </w:r>
     </w:p>
     <w:p>
@@ -3966,6 +4635,7 @@
   <w:style w:type="character" w:default="1" w:styleId="a0">
     <w:name w:val="Default Paragraph Font"/>
     <w:uiPriority w:val="1"/>
+    <w:semiHidden/>
     <w:unhideWhenUsed/>
   </w:style>
   <w:style w:type="table" w:default="1" w:styleId="a1">

</xml_diff>